<commit_message>
[Manager][Docs] Fixed issue with incorrect FFT duration measuring for parallel variants.
</commit_message>
<xml_diff>
--- a/AR.P2.Docs/README.docx
+++ b/AR.P2.Docs/README.docx
@@ -11,6 +11,8 @@
           <w:szCs w:val="32"/>
         </w:rPr>
       </w:pPr>
+      <w:bookmarkStart w:id="0" w:name="_GoBack"/>
+      <w:bookmarkEnd w:id="0"/>
       <w:r>
         <w:rPr>
           <w:sz w:val="32"/>
@@ -793,8 +795,6 @@
         </w:rPr>
         <w:t xml:space="preserve"> te</w:t>
       </w:r>
-      <w:bookmarkStart w:id="0" w:name="_GoBack"/>
-      <w:bookmarkEnd w:id="0"/>
       <w:r>
         <w:rPr>
           <w:lang w:val="sr-Latn-RS"/>
@@ -6867,6 +6867,26 @@
         </w:rPr>
         <w:lastRenderedPageBreak/>
         <w:t>Dodatak</w:t>
+      </w:r>
+    </w:p>
+    <w:p>
+      <w:pPr>
+        <w:rPr>
+          <w:lang w:val="sr-Latn-RS"/>
+        </w:rPr>
+      </w:pPr>
+    </w:p>
+    <w:p>
+      <w:pPr>
+        <w:rPr>
+          <w:lang w:val="sr-Latn-RS"/>
+        </w:rPr>
+      </w:pPr>
+      <w:r>
+        <w:rPr>
+          <w:lang w:val="sr-Latn-RS"/>
+        </w:rPr>
+        <w:t xml:space="preserve">Napomena: u trenutnoj verziji dokumentacije, sve Prometheus/Grafana metrike pod nazivom „Mean FFT Duration“ pri paralelizovanim varijantama (obična paralelna i SIMD-paralelna), greškom, obuhvataju pored vremena izvršavanja FFTRecurse metode i vreme izvršavanje Operations.GetFftResults metode. Pošto ta metoda ima vremensku kompleksnost Olog(n), njen uticaj nije zanemarljiv na ukupno vreme pomenute metrike. S tim u obziru, stvarne vrednosti metrike „Mean FFT Duration“ očekujemo da budu potencijalno dosta manje za paralelne varijante. </w:t>
       </w:r>
     </w:p>
     <w:p>
@@ -8387,7 +8407,7 @@
 </file>
 
 <file path=customXml/itemProps1.xml><?xml version="1.0" encoding="utf-8"?>
-<ds:datastoreItem xmlns:ds="http://schemas.openxmlformats.org/officeDocument/2006/customXml" ds:itemID="{C1C9C165-A2CE-4D68-8AAA-B90B9F854D15}">
+<ds:datastoreItem xmlns:ds="http://schemas.openxmlformats.org/officeDocument/2006/customXml" ds:itemID="{CAEFBDF7-0949-4536-9615-A40D9E4ABA89}">
   <ds:schemaRefs>
     <ds:schemaRef ds:uri="http://schemas.openxmlformats.org/officeDocument/2006/bibliography"/>
   </ds:schemaRefs>

</xml_diff>